<commit_message>
edited doc added policy
</commit_message>
<xml_diff>
--- a/System&Networks/Basic Security Opdracht.docx
+++ b/System&Networks/Basic Security Opdracht.docx
@@ -31,22 +31,13 @@
     </w:p>
     <w:p>
       <w:r>
-        <w:t>Op beide virtuele machines heb ik de virtuele netwerkkaart op ‘</w:t>
-      </w:r>
-      <w:proofErr w:type="spellStart"/>
-      <w:r>
-        <w:t>bridged</w:t>
-      </w:r>
-      <w:proofErr w:type="spellEnd"/>
-      <w:r>
-        <w:t>’ gezet, zodat ze beide een apart IP</w:t>
+        <w:t>Op beide virtuele machines heb ik de virtuele netwerkkaart op ‘bridged’ gezet, zodat ze beide een apart IP</w:t>
       </w:r>
       <w:r>
         <w:t>-adres krijgt.</w:t>
       </w:r>
     </w:p>
     <w:p>
-      <w:bookmarkStart w:id="0" w:name="_GoBack"/>
       <w:r>
         <w:t>Op de Kali VM heb ik daarna Nessus geïnstalleerd, en op Windows XP automatische updates afgezet</w:t>
       </w:r>
@@ -59,7 +50,6 @@
         <w:t>Van de Windows XP scans en patches heb ik ook een video gemaakt.</w:t>
       </w:r>
     </w:p>
-    <w:bookmarkEnd w:id="0"/>
     <w:p>
       <w:pPr>
         <w:pStyle w:val="Kop1"/>
@@ -90,23 +80,13 @@
       <w:pPr>
         <w:pStyle w:val="Kop2"/>
       </w:pPr>
-      <w:proofErr w:type="spellStart"/>
       <w:r>
         <w:t>Patchen</w:t>
       </w:r>
-      <w:proofErr w:type="spellEnd"/>
-    </w:p>
-    <w:p>
-      <w:r>
-        <w:t xml:space="preserve">Om de Windows XP machine te </w:t>
-      </w:r>
-      <w:proofErr w:type="spellStart"/>
-      <w:r>
-        <w:t>patchen</w:t>
-      </w:r>
-      <w:proofErr w:type="spellEnd"/>
-      <w:r>
-        <w:t>, heb ik gebruikt gemaakt van Service Pack 4.</w:t>
+    </w:p>
+    <w:p>
+      <w:r>
+        <w:t>Om de Windows XP machine te patchen, heb ik gebruikt gemaakt van Service Pack 4.</w:t>
       </w:r>
     </w:p>
     <w:p>
@@ -152,23 +132,7 @@
         </w:rPr>
       </w:pPr>
       <w:r>
-        <w:t xml:space="preserve">Deze heb ik opgelost door 3 </w:t>
-      </w:r>
-      <w:proofErr w:type="spellStart"/>
-      <w:r>
-        <w:t>registry</w:t>
-      </w:r>
-      <w:proofErr w:type="spellEnd"/>
-      <w:r>
-        <w:t xml:space="preserve"> </w:t>
-      </w:r>
-      <w:proofErr w:type="spellStart"/>
-      <w:r>
-        <w:t>keys</w:t>
-      </w:r>
-      <w:proofErr w:type="spellEnd"/>
-      <w:r>
-        <w:t xml:space="preserve"> te wijzigen.</w:t>
+        <w:t>Deze heb ik opgelost door 3 registry keys te wijzigen.</w:t>
       </w:r>
       <w:r>
         <w:rPr>
@@ -187,9 +151,8 @@
           <w:szCs w:val="20"/>
           <w:shd w:val="clear" w:color="auto" w:fill="FFFFFF"/>
         </w:rPr>
-        <w:t>- HKLM\SYSTEM\</w:t>
-      </w:r>
-      <w:proofErr w:type="spellStart"/>
+        <w:t>- HKLM\SYSTEM\CurrentControlSe</w:t>
+      </w:r>
       <w:r>
         <w:rPr>
           <w:rFonts w:ascii="Helvetica" w:hAnsi="Helvetica" w:cs="Helvetica"/>
@@ -198,7 +161,16 @@
           <w:szCs w:val="20"/>
           <w:shd w:val="clear" w:color="auto" w:fill="FFFFFF"/>
         </w:rPr>
-        <w:t>CurrentControlSe</w:t>
+        <w:t>t\Control\LSA\RestrictAnonymous</w:t>
+      </w:r>
+      <w:r>
+        <w:rPr>
+          <w:rFonts w:ascii="Helvetica" w:hAnsi="Helvetica" w:cs="Helvetica"/>
+          <w:color w:val="263645"/>
+          <w:sz w:val="20"/>
+          <w:szCs w:val="20"/>
+        </w:rPr>
+        <w:br/>
       </w:r>
       <w:r>
         <w:rPr>
@@ -208,9 +180,8 @@
           <w:szCs w:val="20"/>
           <w:shd w:val="clear" w:color="auto" w:fill="FFFFFF"/>
         </w:rPr>
-        <w:t>t</w:t>
-      </w:r>
-      <w:proofErr w:type="spellEnd"/>
+        <w:t>- HKLM\SYSTEM\CurrentControlSet\Services\lanmanserver\pa</w:t>
+      </w:r>
       <w:r>
         <w:rPr>
           <w:rFonts w:ascii="Helvetica" w:hAnsi="Helvetica" w:cs="Helvetica"/>
@@ -219,10 +190,11 @@
           <w:szCs w:val="20"/>
           <w:shd w:val="clear" w:color="auto" w:fill="FFFFFF"/>
         </w:rPr>
-        <w:t>\Control\LSA\</w:t>
-      </w:r>
-      <w:proofErr w:type="spellStart"/>
-      <w:r>
+        <w:t>rameters\restrictnullsessaccess</w:t>
+      </w:r>
+    </w:p>
+    <w:p>
+      <w:pPr>
         <w:rPr>
           <w:rFonts w:ascii="Helvetica" w:hAnsi="Helvetica" w:cs="Helvetica"/>
           <w:color w:val="263645"/>
@@ -230,18 +202,7 @@
           <w:szCs w:val="20"/>
           <w:shd w:val="clear" w:color="auto" w:fill="FFFFFF"/>
         </w:rPr>
-        <w:t>RestrictAnonymous</w:t>
-      </w:r>
-      <w:proofErr w:type="spellEnd"/>
-      <w:r>
-        <w:rPr>
-          <w:rFonts w:ascii="Helvetica" w:hAnsi="Helvetica" w:cs="Helvetica"/>
-          <w:color w:val="263645"/>
-          <w:sz w:val="20"/>
-          <w:szCs w:val="20"/>
-        </w:rPr>
-        <w:br/>
-      </w:r>
+      </w:pPr>
       <w:r>
         <w:rPr>
           <w:rFonts w:ascii="Helvetica" w:hAnsi="Helvetica" w:cs="Helvetica"/>
@@ -250,7 +211,34 @@
           <w:szCs w:val="20"/>
           <w:shd w:val="clear" w:color="auto" w:fill="FFFFFF"/>
         </w:rPr>
-        <w:t>- HKLM\SYSTEM\CurrentControlSet\Services\lanmanserver\pa</w:t>
+        <w:t>Deze heb ik beide op 1 gezet</w:t>
+      </w:r>
+      <w:r>
+        <w:rPr>
+          <w:rFonts w:ascii="Helvetica" w:hAnsi="Helvetica" w:cs="Helvetica"/>
+          <w:color w:val="263645"/>
+          <w:sz w:val="20"/>
+          <w:szCs w:val="20"/>
+        </w:rPr>
+        <w:t xml:space="preserve"> </w:t>
+      </w:r>
+      <w:r>
+        <w:rPr>
+          <w:rFonts w:ascii="Helvetica" w:hAnsi="Helvetica" w:cs="Helvetica"/>
+          <w:color w:val="263645"/>
+          <w:sz w:val="20"/>
+          <w:szCs w:val="20"/>
+        </w:rPr>
+        <w:br/>
+      </w:r>
+      <w:r>
+        <w:rPr>
+          <w:rFonts w:ascii="Helvetica" w:hAnsi="Helvetica" w:cs="Helvetica"/>
+          <w:color w:val="263645"/>
+          <w:sz w:val="20"/>
+          <w:szCs w:val="20"/>
+        </w:rPr>
+        <w:br/>
       </w:r>
       <w:r>
         <w:rPr>
@@ -260,7 +248,7 @@
           <w:szCs w:val="20"/>
           <w:shd w:val="clear" w:color="auto" w:fill="FFFFFF"/>
         </w:rPr>
-        <w:t>rameters\restrictnullsessaccess</w:t>
+        <w:t>- HKLM\SYSTEM\CurrentControlSet\Services\lanmanserver\parameters\NullSessionPipes</w:t>
       </w:r>
     </w:p>
     <w:p>
@@ -281,36 +269,11 @@
           <w:szCs w:val="20"/>
           <w:shd w:val="clear" w:color="auto" w:fill="FFFFFF"/>
         </w:rPr>
-        <w:t>Deze heb ik beide op 1 gezet</w:t>
-      </w:r>
-      <w:r>
-        <w:rPr>
-          <w:rFonts w:ascii="Helvetica" w:hAnsi="Helvetica" w:cs="Helvetica"/>
-          <w:color w:val="263645"/>
-          <w:sz w:val="20"/>
-          <w:szCs w:val="20"/>
-        </w:rPr>
-        <w:t xml:space="preserve"> </w:t>
-      </w:r>
-      <w:r>
-        <w:rPr>
-          <w:rFonts w:ascii="Helvetica" w:hAnsi="Helvetica" w:cs="Helvetica"/>
-          <w:color w:val="263645"/>
-          <w:sz w:val="20"/>
-          <w:szCs w:val="20"/>
-        </w:rPr>
-        <w:br/>
-      </w:r>
-      <w:r>
-        <w:rPr>
-          <w:rFonts w:ascii="Helvetica" w:hAnsi="Helvetica" w:cs="Helvetica"/>
-          <w:color w:val="263645"/>
-          <w:sz w:val="20"/>
-          <w:szCs w:val="20"/>
-        </w:rPr>
-        <w:br/>
-      </w:r>
-      <w:r>
+        <w:t>Hier heb ik de ‘browser’ waarde uit gewist</w:t>
+      </w:r>
+    </w:p>
+    <w:p>
+      <w:pPr>
         <w:rPr>
           <w:rFonts w:ascii="Helvetica" w:hAnsi="Helvetica" w:cs="Helvetica"/>
           <w:color w:val="263645"/>
@@ -318,11 +281,8 @@
           <w:szCs w:val="20"/>
           <w:shd w:val="clear" w:color="auto" w:fill="FFFFFF"/>
         </w:rPr>
-        <w:t>- HKLM\SYSTEM\CurrentControlSet\Services\lanmanserver\parameters\NullSessionPipes</w:t>
-      </w:r>
-    </w:p>
-    <w:p>
-      <w:pPr>
+      </w:pPr>
+      <w:r>
         <w:rPr>
           <w:rFonts w:ascii="Helvetica" w:hAnsi="Helvetica" w:cs="Helvetica"/>
           <w:color w:val="263645"/>
@@ -330,7 +290,8 @@
           <w:szCs w:val="20"/>
           <w:shd w:val="clear" w:color="auto" w:fill="FFFFFF"/>
         </w:rPr>
-      </w:pPr>
+        <w:t>Ook heb ik in de Policy Settings ‘Microsoft network server: Digitally sign communications’ op ‘always’ gezet</w:t>
+      </w:r>
       <w:r>
         <w:rPr>
           <w:rFonts w:ascii="Helvetica" w:hAnsi="Helvetica" w:cs="Helvetica"/>
@@ -339,8 +300,10 @@
           <w:szCs w:val="20"/>
           <w:shd w:val="clear" w:color="auto" w:fill="FFFFFF"/>
         </w:rPr>
-        <w:t>Hier heb ik de ‘browser’ waarde uit gewist</w:t>
-      </w:r>
+        <w:t>.</w:t>
+      </w:r>
+      <w:bookmarkStart w:id="0" w:name="_GoBack"/>
+      <w:bookmarkEnd w:id="0"/>
     </w:p>
     <w:p>
       <w:pPr>
@@ -366,13 +329,9 @@
         <w:pStyle w:val="Kop1"/>
       </w:pPr>
       <w:r>
-        <w:t xml:space="preserve">Gevonden </w:t>
-      </w:r>
-      <w:proofErr w:type="spellStart"/>
-      <w:r>
-        <w:t>vulnerabilities</w:t>
-      </w:r>
-      <w:proofErr w:type="spellEnd"/>
+        <w:lastRenderedPageBreak/>
+        <w:t>Gevonden vulnerabilities</w:t>
+      </w:r>
     </w:p>
     <w:p>
       <w:pPr>
@@ -399,7 +358,6 @@
         <w:pStyle w:val="Lijstalinea"/>
       </w:pPr>
       <w:r>
-        <w:lastRenderedPageBreak/>
         <w:t>Deze kwetsbaarheid spreekt een beetje voor zichzelf</w:t>
       </w:r>
       <w:r>
@@ -448,15 +406,7 @@
         <w:t>vervormd</w:t>
       </w:r>
       <w:r>
-        <w:t xml:space="preserve"> pakketje te sturen kan men een ‘buffer </w:t>
-      </w:r>
-      <w:proofErr w:type="spellStart"/>
-      <w:r>
-        <w:t>overrun</w:t>
-      </w:r>
-      <w:proofErr w:type="spellEnd"/>
-      <w:r>
-        <w:t>’ veroorzaken, waardoor een hacker code kan uitvoeren met systeemrechten</w:t>
+        <w:t xml:space="preserve"> pakketje te sturen kan men een ‘buffer overrun’ veroorzaken, waardoor een hacker code kan uitvoeren met systeemrechten</w:t>
       </w:r>
     </w:p>
     <w:p>
@@ -489,39 +439,15 @@
         <w:pStyle w:val="Lijstalinea"/>
       </w:pPr>
       <w:r>
-        <w:t xml:space="preserve">Deze </w:t>
-      </w:r>
-      <w:proofErr w:type="spellStart"/>
-      <w:r>
-        <w:t>exploit</w:t>
-      </w:r>
-      <w:proofErr w:type="spellEnd"/>
-      <w:r>
-        <w:t xml:space="preserve"> kan gebruikt worden om een </w:t>
-      </w:r>
-      <w:proofErr w:type="spellStart"/>
-      <w:r>
-        <w:t>denial</w:t>
-      </w:r>
-      <w:proofErr w:type="spellEnd"/>
-      <w:r>
-        <w:t xml:space="preserve"> of service uit te voeren op de server service, maar theoretisch gezien kan hiermee ook code uitgevoerd worden met systeemrechten</w:t>
-      </w:r>
-    </w:p>
-    <w:p>
-      <w:pPr>
-        <w:pStyle w:val="Lijstalinea"/>
-      </w:pPr>
-      <w:r>
-        <w:t xml:space="preserve">Deze </w:t>
-      </w:r>
-      <w:proofErr w:type="spellStart"/>
-      <w:r>
-        <w:t>exploit</w:t>
-      </w:r>
-      <w:proofErr w:type="spellEnd"/>
-      <w:r>
-        <w:t xml:space="preserve"> kan misbruikt worden door een speciaal SMB pakketje te sturen naar de </w:t>
+        <w:t>Deze exploit kan gebruikt worden om een denial of service uit te voeren op de server service, maar theoretisch gezien kan hiermee ook code uitgevoerd worden met systeemrechten</w:t>
+      </w:r>
+    </w:p>
+    <w:p>
+      <w:pPr>
+        <w:pStyle w:val="Lijstalinea"/>
+      </w:pPr>
+      <w:r>
+        <w:t xml:space="preserve">Deze exploit kan misbruikt worden door een speciaal SMB pakketje te sturen naar de </w:t>
       </w:r>
       <w:r>
         <w:t>Server service</w:t>
@@ -650,15 +576,7 @@
         <w:pStyle w:val="Lijstalinea"/>
       </w:pPr>
       <w:r>
-        <w:t>Dit betekent dat je kan inloggen op de File en printer-</w:t>
-      </w:r>
-      <w:proofErr w:type="spellStart"/>
-      <w:r>
-        <w:t>sharing</w:t>
-      </w:r>
-      <w:proofErr w:type="spellEnd"/>
-      <w:r>
-        <w:t xml:space="preserve"> service z</w:t>
+        <w:t>Dit betekent dat je kan inloggen op de File en printer-sharing service z</w:t>
       </w:r>
       <w:r>
         <w:t>onder in te loggen, waardoor een aanvaller zonder in te loggen verschillende gegevens over de computer kan achterhalen</w:t>
@@ -684,30 +602,8 @@
         <w:rPr>
           <w:rStyle w:val="Intensievebenadrukking"/>
         </w:rPr>
-        <w:t xml:space="preserve">SMB </w:t>
-      </w:r>
-      <w:proofErr w:type="spellStart"/>
-      <w:r>
-        <w:rPr>
-          <w:rStyle w:val="Intensievebenadrukking"/>
-        </w:rPr>
-        <w:t>Signing</w:t>
-      </w:r>
-      <w:proofErr w:type="spellEnd"/>
-      <w:r>
-        <w:rPr>
-          <w:rStyle w:val="Intensievebenadrukking"/>
-        </w:rPr>
-        <w:t xml:space="preserve"> </w:t>
-      </w:r>
-      <w:proofErr w:type="spellStart"/>
-      <w:r>
-        <w:rPr>
-          <w:rStyle w:val="Intensievebenadrukking"/>
-        </w:rPr>
-        <w:t>Required</w:t>
-      </w:r>
-      <w:proofErr w:type="spellEnd"/>
+        <w:t>SMB Signing Required</w:t>
+      </w:r>
     </w:p>
     <w:p>
       <w:pPr>
@@ -729,41 +625,18 @@
       <w:pPr>
         <w:pStyle w:val="Kop1"/>
       </w:pPr>
-      <w:proofErr w:type="spellStart"/>
       <w:r>
         <w:t>Metasploitable</w:t>
       </w:r>
-      <w:proofErr w:type="spellEnd"/>
-    </w:p>
-    <w:p>
-      <w:r>
-        <w:t xml:space="preserve">Hierbij heb ik dezelfde Kali VM gebruikt, en de </w:t>
-      </w:r>
-      <w:proofErr w:type="spellStart"/>
-      <w:r>
-        <w:t>Metasploitable</w:t>
-      </w:r>
-      <w:proofErr w:type="spellEnd"/>
-      <w:r>
-        <w:t xml:space="preserve"> VM image van </w:t>
-      </w:r>
-      <w:proofErr w:type="spellStart"/>
-      <w:r>
-        <w:t>sourceforge</w:t>
-      </w:r>
-      <w:proofErr w:type="spellEnd"/>
-    </w:p>
-    <w:p>
-      <w:r>
-        <w:t xml:space="preserve">Dit is een overzicht van een aantal </w:t>
-      </w:r>
-      <w:proofErr w:type="spellStart"/>
-      <w:r>
-        <w:t>vulnerabilities</w:t>
-      </w:r>
-      <w:proofErr w:type="spellEnd"/>
-      <w:r>
-        <w:t xml:space="preserve"> die ik gevonden heb:</w:t>
+    </w:p>
+    <w:p>
+      <w:r>
+        <w:t>Hierbij heb ik dezelfde Kali VM gebruikt, en de Metasploitable VM image van sourceforge</w:t>
+      </w:r>
+    </w:p>
+    <w:p>
+      <w:r>
+        <w:t>Dit is een overzicht van een aantal vulnerabilities die ik gevonden heb:</w:t>
       </w:r>
     </w:p>
     <w:p>
@@ -783,71 +656,27 @@
           <w:rStyle w:val="Intensievebenadrukking"/>
           <w:lang w:val="en-US"/>
         </w:rPr>
-        <w:t xml:space="preserve">32314 - </w:t>
-      </w:r>
-      <w:proofErr w:type="spellStart"/>
-      <w:r>
-        <w:rPr>
-          <w:rStyle w:val="Intensievebenadrukking"/>
-          <w:lang w:val="en-US"/>
-        </w:rPr>
-        <w:t>Debian</w:t>
-      </w:r>
-      <w:proofErr w:type="spellEnd"/>
-      <w:r>
-        <w:rPr>
-          <w:rStyle w:val="Intensievebenadrukking"/>
-          <w:lang w:val="en-US"/>
-        </w:rPr>
-        <w:t xml:space="preserve"> </w:t>
-      </w:r>
-      <w:proofErr w:type="spellStart"/>
-      <w:r>
-        <w:rPr>
-          <w:rStyle w:val="Intensievebenadrukking"/>
-          <w:lang w:val="en-US"/>
-        </w:rPr>
-        <w:t>OpenSSH</w:t>
-      </w:r>
-      <w:proofErr w:type="spellEnd"/>
-      <w:r>
-        <w:rPr>
-          <w:rStyle w:val="Intensievebenadrukking"/>
-          <w:lang w:val="en-US"/>
-        </w:rPr>
-        <w:t>/OpenSSL Package Random Number Generator Weakness</w:t>
-      </w:r>
-    </w:p>
-    <w:p>
-      <w:pPr>
-        <w:pStyle w:val="Lijstalinea"/>
-        <w:rPr>
-          <w:lang w:val="en-US"/>
-        </w:rPr>
-      </w:pPr>
-    </w:p>
-    <w:p>
-      <w:pPr>
-        <w:pStyle w:val="Lijstalinea"/>
-      </w:pPr>
-      <w:r>
-        <w:t xml:space="preserve">De SSH-implementatie bevat een bug in de random </w:t>
-      </w:r>
-      <w:proofErr w:type="spellStart"/>
-      <w:r>
-        <w:t>number</w:t>
-      </w:r>
-      <w:proofErr w:type="spellEnd"/>
-      <w:r>
-        <w:t xml:space="preserve"> generator, waardoor een aanvaller gemakkelijk de verbinding kan ontcijferen en een man-in-the-</w:t>
-      </w:r>
-      <w:proofErr w:type="spellStart"/>
-      <w:r>
-        <w:t>middle</w:t>
-      </w:r>
-      <w:proofErr w:type="spellEnd"/>
-      <w:r>
-        <w:t xml:space="preserve"> aanval kan uitvoeren</w:t>
+        <w:t>32314 - Debian OpenSSH/OpenSSL Package Random Number Generator Weakness</w:t>
+      </w:r>
+    </w:p>
+    <w:p>
+      <w:pPr>
+        <w:pStyle w:val="Lijstalinea"/>
+        <w:rPr>
+          <w:lang w:val="en-US"/>
+        </w:rPr>
+      </w:pPr>
+    </w:p>
+    <w:p>
+      <w:pPr>
+        <w:pStyle w:val="Lijstalinea"/>
+      </w:pPr>
+      <w:r>
+        <w:t xml:space="preserve">De SSH-implementatie bevat een bug in de random number generator, waardoor een aanvaller gemakkelijk de verbinding kan ontcijferen en een man-in-the-middle aanval kan </w:t>
+      </w:r>
+      <w:r>
+        <w:lastRenderedPageBreak/>
+        <w:t>uitvoeren</w:t>
       </w:r>
       <w:r>
         <w:t>. SSH is een protocol wat gebruikt word bij het inloggen op afstand op een systeem. Een aanvaller kan hiermee dus de ‘remote login’ overnemen.</w:t>
@@ -863,24 +692,7 @@
         <w:pStyle w:val="Lijstalinea"/>
       </w:pPr>
       <w:r>
-        <w:lastRenderedPageBreak/>
-        <w:t xml:space="preserve">Deze kwetsbaarheid zou ik oplossen door een andere random </w:t>
-      </w:r>
-      <w:proofErr w:type="spellStart"/>
-      <w:r>
-        <w:t>number</w:t>
-      </w:r>
-      <w:proofErr w:type="spellEnd"/>
-      <w:r>
-        <w:t xml:space="preserve"> generator te gebruiken en alle </w:t>
-      </w:r>
-      <w:proofErr w:type="spellStart"/>
-      <w:r>
-        <w:t>keys</w:t>
-      </w:r>
-      <w:proofErr w:type="spellEnd"/>
-      <w:r>
-        <w:t xml:space="preserve"> opnieuw te laten genereren.</w:t>
+        <w:t>Deze kwetsbaarheid zou ik oplossen door een andere random number generator te gebruiken en alle keys opnieuw te laten genereren.</w:t>
       </w:r>
     </w:p>
     <w:p>
@@ -921,15 +733,7 @@
         <w:pStyle w:val="Lijstalinea"/>
       </w:pPr>
       <w:r>
-        <w:t xml:space="preserve">De DNS </w:t>
-      </w:r>
-      <w:proofErr w:type="spellStart"/>
-      <w:r>
-        <w:t>resolver</w:t>
-      </w:r>
-      <w:proofErr w:type="spellEnd"/>
-      <w:r>
-        <w:t xml:space="preserve"> gebruikt geen random poort bij het </w:t>
+        <w:t xml:space="preserve">De DNS resolver gebruikt geen random poort bij het </w:t>
       </w:r>
       <w:r>
         <w:t>verbinden met een DNS server.</w:t>
@@ -949,15 +753,7 @@
         <w:pStyle w:val="Lijstalinea"/>
       </w:pPr>
       <w:r>
-        <w:t xml:space="preserve">Deze kwetsbaarheid zou ik oplossen door een andere DNS </w:t>
-      </w:r>
-      <w:proofErr w:type="spellStart"/>
-      <w:r>
-        <w:t>resolver</w:t>
-      </w:r>
-      <w:proofErr w:type="spellEnd"/>
-      <w:r>
-        <w:t xml:space="preserve"> te gebruiken, en eventueel gebruik te maken van DNSSEC met een DNS server die DNSSEC ondersteunt</w:t>
+        <w:t>Deze kwetsbaarheid zou ik oplossen door een andere DNS resolver te gebruiken, en eventueel gebruik te maken van DNSSEC met een DNS server die DNSSEC ondersteunt</w:t>
       </w:r>
     </w:p>
     <w:p>
@@ -980,64 +776,20 @@
         <w:rPr>
           <w:rStyle w:val="Intensievebenadrukking"/>
         </w:rPr>
-        <w:t xml:space="preserve">26928 - SSL </w:t>
-      </w:r>
-      <w:proofErr w:type="spellStart"/>
-      <w:r>
-        <w:rPr>
-          <w:rStyle w:val="Intensievebenadrukking"/>
-        </w:rPr>
-        <w:t>Weak</w:t>
-      </w:r>
-      <w:proofErr w:type="spellEnd"/>
-      <w:r>
-        <w:rPr>
-          <w:rStyle w:val="Intensievebenadrukking"/>
-        </w:rPr>
-        <w:t xml:space="preserve"> </w:t>
-      </w:r>
-      <w:proofErr w:type="spellStart"/>
-      <w:r>
-        <w:rPr>
-          <w:rStyle w:val="Intensievebenadrukking"/>
-        </w:rPr>
-        <w:t>Cipher</w:t>
-      </w:r>
-      <w:proofErr w:type="spellEnd"/>
-      <w:r>
-        <w:rPr>
-          <w:rStyle w:val="Intensievebenadrukking"/>
-        </w:rPr>
-        <w:t xml:space="preserve"> Suites </w:t>
-      </w:r>
-      <w:proofErr w:type="spellStart"/>
-      <w:r>
-        <w:rPr>
-          <w:rStyle w:val="Intensievebenadrukking"/>
-        </w:rPr>
-        <w:t>Supported</w:t>
-      </w:r>
-      <w:proofErr w:type="spellEnd"/>
-    </w:p>
-    <w:p>
-      <w:pPr>
-        <w:pStyle w:val="Lijstalinea"/>
-      </w:pPr>
-    </w:p>
-    <w:p>
-      <w:pPr>
-        <w:pStyle w:val="Lijstalinea"/>
-      </w:pPr>
-      <w:r>
-        <w:t>Het OS ondersteunt het gebruik van zwakke encryptie bij het gebruik van SSL, bij het gebruik van zwakke encryptie kan een hacker makkelijker de encryptie ontcijferen, en zo de gegevens lezen en een man-in-the-</w:t>
-      </w:r>
-      <w:proofErr w:type="spellStart"/>
-      <w:r>
-        <w:t>middle</w:t>
-      </w:r>
-      <w:proofErr w:type="spellEnd"/>
-      <w:r>
-        <w:t xml:space="preserve"> aanval uitvoeren</w:t>
+        <w:t>26928 - SSL Weak Cipher Suites Supported</w:t>
+      </w:r>
+    </w:p>
+    <w:p>
+      <w:pPr>
+        <w:pStyle w:val="Lijstalinea"/>
+      </w:pPr>
+    </w:p>
+    <w:p>
+      <w:pPr>
+        <w:pStyle w:val="Lijstalinea"/>
+      </w:pPr>
+      <w:r>
+        <w:t>Het OS ondersteunt het gebruik van zwakke encryptie bij het gebruik van SSL, bij het gebruik van zwakke encryptie kan een hacker makkelijker de encryptie ontcijferen, en zo de gegevens lezen en een man-in-the-middle aanval uitvoeren</w:t>
       </w:r>
     </w:p>
     <w:p>
@@ -1066,15 +818,7 @@
         <w:t xml:space="preserve">Buiten </w:t>
       </w:r>
       <w:r>
-        <w:t xml:space="preserve">het scannen van Windows XP en </w:t>
-      </w:r>
-      <w:proofErr w:type="spellStart"/>
-      <w:r>
-        <w:t>Metasploitable</w:t>
-      </w:r>
-      <w:proofErr w:type="spellEnd"/>
-      <w:r>
-        <w:t>, heb ik nog 2 andere scans gedaan:</w:t>
+        <w:t>het scannen van Windows XP en Metasploitable, heb ik nog 2 andere scans gedaan:</w:t>
       </w:r>
     </w:p>
     <w:p>
@@ -1087,15 +831,7 @@
     </w:p>
     <w:p>
       <w:r>
-        <w:t xml:space="preserve">Op LXLE werden 2 </w:t>
-      </w:r>
-      <w:proofErr w:type="spellStart"/>
-      <w:r>
-        <w:t>Vulnerabilities</w:t>
-      </w:r>
-      <w:proofErr w:type="spellEnd"/>
-      <w:r>
-        <w:t xml:space="preserve"> gevonden:</w:t>
+        <w:t>Op LXLE werden 2 Vulnerabilities gevonden:</w:t>
       </w:r>
     </w:p>
     <w:p>
@@ -1121,23 +857,7 @@
         <w:pStyle w:val="Lijstalinea"/>
       </w:pPr>
       <w:r>
-        <w:t xml:space="preserve">Dit betekent dat mensen met een </w:t>
-      </w:r>
-      <w:proofErr w:type="spellStart"/>
-      <w:r>
-        <w:t>guest</w:t>
-      </w:r>
-      <w:proofErr w:type="spellEnd"/>
-      <w:r>
-        <w:t>-account verbinding kunnen maken met de samba-</w:t>
-      </w:r>
-      <w:proofErr w:type="spellStart"/>
-      <w:r>
-        <w:t>daemon</w:t>
-      </w:r>
-      <w:proofErr w:type="spellEnd"/>
-      <w:r>
-        <w:t xml:space="preserve">, welke </w:t>
+        <w:t xml:space="preserve">Dit betekent dat mensen met een guest-account verbinding kunnen maken met de samba-daemon, welke </w:t>
       </w:r>
       <w:r>
         <w:t>Microsofts</w:t>
@@ -1149,23 +869,10 @@
         <w:t>eert om bestanden te delen met W</w:t>
       </w:r>
       <w:r>
-        <w:t xml:space="preserve">indows </w:t>
-      </w:r>
-      <w:proofErr w:type="spellStart"/>
-      <w:r>
-        <w:t>hosts</w:t>
-      </w:r>
-      <w:proofErr w:type="spellEnd"/>
-      <w:r>
-        <w:t xml:space="preserve">. Deze kwetsbaarheid is op te lossen door </w:t>
-      </w:r>
-      <w:proofErr w:type="spellStart"/>
-      <w:r>
-        <w:t>guest</w:t>
-      </w:r>
-      <w:proofErr w:type="spellEnd"/>
-      <w:r>
-        <w:t>-access uit te schakelen in de configuratie van samba</w:t>
+        <w:t>indows hosts</w:t>
+      </w:r>
+      <w:r>
+        <w:t>. Deze kwetsbaarheid is op te lossen door guest-access uit te schakelen in de configuratie van samba</w:t>
       </w:r>
     </w:p>
     <w:p>
@@ -1177,57 +884,20 @@
         </w:numPr>
       </w:pPr>
       <w:r>
-        <w:t xml:space="preserve">57608 - SMB </w:t>
-      </w:r>
-      <w:proofErr w:type="spellStart"/>
-      <w:r>
-        <w:t>Signing</w:t>
-      </w:r>
-      <w:proofErr w:type="spellEnd"/>
-      <w:r>
-        <w:t xml:space="preserve"> </w:t>
-      </w:r>
-      <w:proofErr w:type="spellStart"/>
-      <w:r>
-        <w:t>Required</w:t>
-      </w:r>
-      <w:proofErr w:type="spellEnd"/>
-    </w:p>
-    <w:p>
-      <w:pPr>
-        <w:pStyle w:val="Lijstalinea"/>
-      </w:pPr>
-      <w:r>
-        <w:t xml:space="preserve">Deze kwetsbaarheid is de zelfde als we zagen bij Windows XP. Er word geen identiteitscontrole gedaan over de gegevens, deze kwetsbaarheid kan je oplossen door ‘server </w:t>
-      </w:r>
-      <w:proofErr w:type="spellStart"/>
-      <w:r>
-        <w:t>signing</w:t>
-      </w:r>
-      <w:proofErr w:type="spellEnd"/>
-      <w:r>
-        <w:t>’ op ‘</w:t>
-      </w:r>
-      <w:proofErr w:type="spellStart"/>
-      <w:r>
-        <w:t>mandatory</w:t>
-      </w:r>
-      <w:proofErr w:type="spellEnd"/>
-      <w:r>
-        <w:t>’ te zetten in de configuratie van samba</w:t>
-      </w:r>
-    </w:p>
-    <w:p>
-      <w:r>
-        <w:t xml:space="preserve">Op Android werden gelukkig geen </w:t>
-      </w:r>
-      <w:proofErr w:type="spellStart"/>
-      <w:r>
-        <w:t>vulnerabilities</w:t>
-      </w:r>
-      <w:proofErr w:type="spellEnd"/>
-      <w:r>
-        <w:t xml:space="preserve"> gevonden.</w:t>
+        <w:t>57608 - SMB Signing Required</w:t>
+      </w:r>
+    </w:p>
+    <w:p>
+      <w:pPr>
+        <w:pStyle w:val="Lijstalinea"/>
+      </w:pPr>
+      <w:r>
+        <w:t>Deze kwetsbaarheid is de zelfde als we zagen bij Windows XP. Er word geen identiteitscontrole gedaan over de gegevens, deze kwetsbaarheid kan je oplossen door ‘server signing’ op ‘mandatory’ te zetten in de configuratie van samba</w:t>
+      </w:r>
+    </w:p>
+    <w:p>
+      <w:r>
+        <w:t>Op Android werden gelukkig geen vulnerabilities gevonden.</w:t>
       </w:r>
     </w:p>
     <w:sectPr>

</xml_diff>